<commit_message>
Updated a lot of documents
</commit_message>
<xml_diff>
--- a/doc/_editable/Development Manual.docx
+++ b/doc/_editable/Development Manual.docx
@@ -22,12 +22,32 @@
           <w:lang w:val="en-US"/>
         </w:rPr>
       </w:pPr>
-      <w:r>
-        <w:rPr>
-          <w:lang w:val="en-US"/>
-        </w:rPr>
-        <w:t xml:space="preserve">1. </w:t>
-      </w:r>
+    </w:p>
+    <w:p>
+      <w:pPr>
+        <w:pStyle w:val="Heading1"/>
+        <w:rPr>
+          <w:lang w:val="en-US"/>
+        </w:rPr>
+      </w:pPr>
+      <w:r>
+        <w:rPr>
+          <w:lang w:val="en-US"/>
+        </w:rPr>
+        <w:t>Installation</w:t>
+      </w:r>
+    </w:p>
+    <w:p>
+      <w:pPr>
+        <w:pStyle w:val="ListParagraph"/>
+        <w:numPr>
+          <w:ilvl w:val="0"/>
+          <w:numId w:val="1"/>
+        </w:numPr>
+        <w:rPr>
+          <w:lang w:val="en-US"/>
+        </w:rPr>
+      </w:pPr>
       <w:r>
         <w:rPr>
           <w:lang w:val="en-US"/>
@@ -46,51 +66,78 @@
         <w:rPr>
           <w:lang w:val="en-US"/>
         </w:rPr>
-        <w:t xml:space="preserve"> repository from https://github.com/TeamLegendaryAwesome/WYSIWYD.git</w:t>
-      </w:r>
-    </w:p>
-    <w:p>
-      <w:pPr>
-        <w:rPr>
-          <w:lang w:val="en-US"/>
-        </w:rPr>
-      </w:pPr>
-      <w:r>
-        <w:rPr>
-          <w:lang w:val="en-US"/>
-        </w:rPr>
-        <w:t xml:space="preserve">2. </w:t>
-      </w:r>
-      <w:r>
-        <w:rPr>
-          <w:lang w:val="en-US"/>
-        </w:rPr>
-        <w:t>Download the Android SDK and install it. Preferably use Eclipse and install the android plugins. You should also create an Android Device and make sure that Java JDK is installed.</w:t>
-      </w:r>
-    </w:p>
-    <w:p>
-      <w:pPr>
-        <w:rPr>
-          <w:lang w:val="en-US"/>
-        </w:rPr>
-      </w:pPr>
-      <w:r>
-        <w:rPr>
-          <w:lang w:val="en-US"/>
-        </w:rPr>
-        <w:t>3.</w:t>
-      </w:r>
-      <w:r>
-        <w:rPr>
-          <w:lang w:val="en-US"/>
-        </w:rPr>
-        <w:t xml:space="preserve"> I</w:t>
-      </w:r>
-      <w:r>
-        <w:rPr>
-          <w:lang w:val="en-US"/>
-        </w:rPr>
-        <w:t xml:space="preserve">mport the </w:t>
+        <w:t xml:space="preserve"> repository from </w:t>
+      </w:r>
+      <w:hyperlink r:id="rId5" w:history="1">
+        <w:r>
+          <w:rPr>
+            <w:rStyle w:val="Hyperlink"/>
+            <w:lang w:val="en-US"/>
+          </w:rPr>
+          <w:t>https://github.com/TeamLegendaryAwesome/WYSIWYD.git</w:t>
+        </w:r>
+      </w:hyperlink>
+    </w:p>
+    <w:p>
+      <w:pPr>
+        <w:pStyle w:val="ListParagraph"/>
+        <w:numPr>
+          <w:ilvl w:val="0"/>
+          <w:numId w:val="1"/>
+        </w:numPr>
+        <w:rPr>
+          <w:lang w:val="en-US"/>
+        </w:rPr>
+      </w:pPr>
+      <w:r>
+        <w:rPr>
+          <w:lang w:val="en-US"/>
+        </w:rPr>
+        <w:t xml:space="preserve">Download the Android SDK and install it. Preferably use Eclipse and install the </w:t>
+      </w:r>
+      <w:proofErr w:type="gramStart"/>
+      <w:r>
+        <w:rPr>
+          <w:lang w:val="en-US"/>
+        </w:rPr>
+        <w:t xml:space="preserve">android </w:t>
+      </w:r>
+      <w:r>
+        <w:rPr>
+          <w:lang w:val="en-US"/>
+        </w:rPr>
+        <w:t xml:space="preserve"> </w:t>
+      </w:r>
+      <w:r>
+        <w:rPr>
+          <w:lang w:val="en-US"/>
+        </w:rPr>
+        <w:t>plugins</w:t>
+      </w:r>
+      <w:proofErr w:type="gramEnd"/>
+      <w:r>
+        <w:rPr>
+          <w:lang w:val="en-US"/>
+        </w:rPr>
+        <w:t>. You should also create an Android Device and make sure that Java JDK is installed.</w:t>
+      </w:r>
+    </w:p>
+    <w:p>
+      <w:pPr>
+        <w:pStyle w:val="ListParagraph"/>
+        <w:numPr>
+          <w:ilvl w:val="0"/>
+          <w:numId w:val="1"/>
+        </w:numPr>
+        <w:rPr>
+          <w:lang w:val="en-US"/>
+        </w:rPr>
+      </w:pPr>
+      <w:r>
+        <w:rPr>
+          <w:lang w:val="en-US"/>
+        </w:rPr>
+        <w:t xml:space="preserve">Import the </w:t>
       </w:r>
       <w:proofErr w:type="spellStart"/>
       <w:r>
@@ -109,118 +156,520 @@
     </w:p>
     <w:p>
       <w:pPr>
-        <w:rPr>
-          <w:lang w:val="en-US"/>
-        </w:rPr>
-      </w:pPr>
-      <w:r>
-        <w:rPr>
-          <w:lang w:val="en-US"/>
-        </w:rPr>
-        <w:t xml:space="preserve">Our program source structure is based on which type the class is. We are trying to follow the MVC model and therefore we will have one package with the Controller parts, one package with Model-specific classes and then one “View”-package. The view package will probably be called the activities-package since the views in Android development is, as you should know; built on so-called Activities and .xml views. </w:t>
-      </w:r>
-    </w:p>
-    <w:p>
-      <w:pPr>
-        <w:rPr>
-          <w:lang w:val="en-US"/>
-        </w:rPr>
-      </w:pPr>
-      <w:r>
-        <w:rPr>
-          <w:lang w:val="en-US"/>
-        </w:rPr>
-        <w:t>Our views/activities will in some way use a connection object and speak to our databases. Since this isn’t fully implemented yet, it is hard to explain how to connect the objects. You, the reader, might b</w:t>
-      </w:r>
-      <w:r>
-        <w:rPr>
-          <w:lang w:val="en-US"/>
-        </w:rPr>
-        <w:t>e the one helping us with that!</w:t>
-      </w:r>
-    </w:p>
-    <w:p>
-      <w:pPr>
-        <w:rPr>
-          <w:lang w:val="en-US"/>
-        </w:rPr>
-      </w:pPr>
-      <w:r>
-        <w:rPr>
-          <w:lang w:val="en-US"/>
-        </w:rPr>
-        <w:t xml:space="preserve">There will be an object that handles the connection to our </w:t>
+        <w:pStyle w:val="Heading1"/>
+        <w:rPr>
+          <w:lang w:val="en-US"/>
+        </w:rPr>
+      </w:pPr>
+      <w:r>
+        <w:rPr>
+          <w:lang w:val="en-US"/>
+        </w:rPr>
+        <w:t>General</w:t>
+      </w:r>
+    </w:p>
+    <w:p>
+      <w:pPr>
+        <w:rPr>
+          <w:lang w:val="en-US"/>
+        </w:rPr>
+      </w:pPr>
+      <w:r>
+        <w:rPr>
+          <w:lang w:val="en-US"/>
+        </w:rPr>
+        <w:t xml:space="preserve">Our program source structure is based on which type the class is. We are trying to follow the MVC model and therefore we will have one package with the Controller parts, one package with Model-specific classes and then one “View”-package. </w:t>
+      </w:r>
+    </w:p>
+    <w:p>
+      <w:pPr>
+        <w:rPr>
+          <w:lang w:val="en-US"/>
+        </w:rPr>
+      </w:pPr>
+      <w:r>
+        <w:rPr>
+          <w:lang w:val="en-US"/>
+        </w:rPr>
+        <w:t xml:space="preserve">There </w:t>
+      </w:r>
+      <w:r>
+        <w:rPr>
+          <w:lang w:val="en-US"/>
+        </w:rPr>
+        <w:t>are classes</w:t>
+      </w:r>
+      <w:r>
+        <w:rPr>
+          <w:lang w:val="en-US"/>
+        </w:rPr>
+        <w:t xml:space="preserve"> that h</w:t>
+      </w:r>
+      <w:r>
+        <w:rPr>
+          <w:lang w:val="en-US"/>
+        </w:rPr>
+        <w:t>andle the connection to our SQL</w:t>
+      </w:r>
+      <w:r>
+        <w:rPr>
+          <w:lang w:val="en-US"/>
+        </w:rPr>
+        <w:t xml:space="preserve"> database that will be downloaded to our local </w:t>
+      </w:r>
+      <w:r>
+        <w:rPr>
+          <w:lang w:val="en-US"/>
+        </w:rPr>
+        <w:t xml:space="preserve">database on the android device. The </w:t>
+      </w:r>
+      <w:r>
+        <w:rPr>
+          <w:lang w:val="en-US"/>
+        </w:rPr>
+        <w:t>database backend is based on MySQL.</w:t>
+      </w:r>
+      <w:r>
+        <w:rPr>
+          <w:lang w:val="en-US"/>
+        </w:rPr>
+        <w:br/>
+      </w:r>
+    </w:p>
+    <w:p>
+      <w:pPr>
+        <w:pStyle w:val="Heading1"/>
+        <w:rPr>
+          <w:lang w:val="en-US"/>
+        </w:rPr>
+      </w:pPr>
+      <w:r>
+        <w:rPr>
+          <w:lang w:val="en-US"/>
+        </w:rPr>
+        <w:t>View</w:t>
+      </w:r>
+    </w:p>
+    <w:p>
+      <w:pPr>
+        <w:rPr>
+          <w:lang w:val="en-US"/>
+        </w:rPr>
+      </w:pPr>
+      <w:r>
+        <w:rPr>
+          <w:lang w:val="en-US"/>
+        </w:rPr>
+        <w:t>The view package contains all of the activities and classes that pertain to the layout of the app.</w:t>
+      </w:r>
+      <w:r>
+        <w:rPr>
+          <w:lang w:val="en-US"/>
+        </w:rPr>
+        <w:br/>
+        <w:t>Most of the classes are activities and are visible to the user. These activities are very straight forward and incorporate a list vi</w:t>
+      </w:r>
+      <w:r>
+        <w:rPr>
+          <w:lang w:val="en-US"/>
+        </w:rPr>
+        <w:t>ew, a list refresh method, and pass</w:t>
+      </w:r>
+      <w:r>
+        <w:rPr>
+          <w:lang w:val="en-US"/>
+        </w:rPr>
+        <w:t xml:space="preserve"> intent</w:t>
+      </w:r>
+      <w:r>
+        <w:rPr>
+          <w:lang w:val="en-US"/>
+        </w:rPr>
+        <w:t>s with drink information to another activity used to view the drink recipes. Some of these files have a layout based on custom XML files, where we’ve defined how they should look.</w:t>
+      </w:r>
+    </w:p>
+    <w:p>
+      <w:pPr>
+        <w:rPr>
+          <w:lang w:val="en-US"/>
+        </w:rPr>
+      </w:pPr>
+      <w:r>
+        <w:rPr>
+          <w:lang w:val="en-US"/>
+        </w:rPr>
+        <w:t xml:space="preserve">Some of the files in the view package are not activities, but are useful to correctly populate our lists with dynamic information located in our database. These classes are custom adapters that extend </w:t>
       </w:r>
       <w:proofErr w:type="spellStart"/>
       <w:r>
         <w:rPr>
           <w:lang w:val="en-US"/>
         </w:rPr>
-        <w:t>sql</w:t>
+        <w:t>ArrayAdapters</w:t>
       </w:r>
       <w:proofErr w:type="spellEnd"/>
       <w:r>
         <w:rPr>
           <w:lang w:val="en-US"/>
         </w:rPr>
-        <w:t xml:space="preserve"> database that will be downloaded to our local database on the android device. As of now we have not been successful in downloading the data to our app so right now we’re using static information stored on the phone permanently.</w:t>
-      </w:r>
-    </w:p>
-    <w:p>
-      <w:pPr>
-        <w:rPr>
-          <w:lang w:val="en-US"/>
-        </w:rPr>
-      </w:pPr>
-      <w:r>
-        <w:rPr>
-          <w:lang w:val="en-US"/>
-        </w:rPr>
-        <w:t>Our database backend is based on MySQL.</w:t>
-      </w:r>
-    </w:p>
-    <w:p>
-      <w:pPr>
-        <w:pStyle w:val="Heading2"/>
-      </w:pPr>
-      <w:r>
-        <w:t>MyBarContentProvider</w:t>
-      </w:r>
-    </w:p>
-    <w:p>
-      <w:pPr>
-        <w:rPr>
-          <w:lang w:val="en-US"/>
-        </w:rPr>
-      </w:pPr>
-      <w:r>
-        <w:rPr>
-          <w:lang w:val="en-US"/>
-        </w:rPr>
-        <w:t xml:space="preserve">This layer lies in the Model package and provides all content to Controller. It contains </w:t>
-      </w:r>
-      <w:proofErr w:type="gramStart"/>
-      <w:r>
-        <w:rPr>
-          <w:lang w:val="en-US"/>
-        </w:rPr>
-        <w:t>an</w:t>
-      </w:r>
-      <w:proofErr w:type="gramEnd"/>
-      <w:r>
-        <w:rPr>
-          <w:lang w:val="en-US"/>
-        </w:rPr>
-        <w:t xml:space="preserve"> SQLite database for local data. The content pushed to the activities may come from either the internal database or from the network. The act</w:t>
+        <w:t>. These adapters get drink or ingredient information from the controller classes, and then create a list view to put them in.</w:t>
       </w:r>
       <w:bookmarkStart w:id="0" w:name="_GoBack"/>
       <w:bookmarkEnd w:id="0"/>
-      <w:r>
-        <w:rPr>
-          <w:lang w:val="en-US"/>
-        </w:rPr>
-        <w:t>ivities doesn't know and doesn't care if the data is from the</w:t>
-      </w:r>
+    </w:p>
+    <w:p>
+      <w:pPr>
+        <w:rPr>
+          <w:lang w:val="en-US"/>
+        </w:rPr>
+      </w:pPr>
+    </w:p>
+    <w:p>
+      <w:pPr>
+        <w:pStyle w:val="Heading1"/>
+        <w:rPr>
+          <w:lang w:val="en-US"/>
+        </w:rPr>
+      </w:pPr>
+      <w:r>
+        <w:rPr>
+          <w:lang w:val="en-US"/>
+        </w:rPr>
+        <w:t>Controller</w:t>
+      </w:r>
+    </w:p>
+    <w:p>
+      <w:pPr>
+        <w:rPr>
+          <w:lang w:val="en-US"/>
+        </w:rPr>
+      </w:pPr>
+    </w:p>
+    <w:p>
+      <w:pPr>
+        <w:pStyle w:val="Heading1"/>
+        <w:rPr>
+          <w:lang w:val="en-US"/>
+        </w:rPr>
+      </w:pPr>
+      <w:r>
+        <w:rPr>
+          <w:lang w:val="en-US"/>
+        </w:rPr>
+        <w:t>Model</w:t>
+      </w:r>
+    </w:p>
+    <w:p>
+      <w:pPr>
+        <w:pStyle w:val="Heading2"/>
+      </w:pPr>
+      <w:r>
+        <w:t>MyBarContentProvider</w:t>
+      </w:r>
+    </w:p>
+    <w:p>
+      <w:pPr>
+        <w:rPr>
+          <w:lang w:val="en-US"/>
+        </w:rPr>
+      </w:pPr>
+      <w:r>
+        <w:rPr>
+          <w:lang w:val="en-US"/>
+        </w:rPr>
+        <w:t xml:space="preserve">This layer lies in the Model package and provides all content to Controller. It contains </w:t>
+      </w:r>
+      <w:proofErr w:type="gramStart"/>
+      <w:r>
+        <w:rPr>
+          <w:lang w:val="en-US"/>
+        </w:rPr>
+        <w:t>an</w:t>
+      </w:r>
+      <w:proofErr w:type="gramEnd"/>
+      <w:r>
+        <w:rPr>
+          <w:lang w:val="en-US"/>
+        </w:rPr>
+        <w:t xml:space="preserve"> SQLite database for local data. The content pushed to the activities may come from either the internal database or from the network. The activities do</w:t>
+      </w:r>
+      <w:r>
+        <w:rPr>
+          <w:lang w:val="en-US"/>
+        </w:rPr>
+        <w:t>n’t know and don't care if the data is from SQLite or the external MySQL database.</w:t>
+      </w:r>
+    </w:p>
+    <w:p>
+      <w:pPr>
+        <w:rPr>
+          <w:lang w:val="en-US"/>
+        </w:rPr>
+      </w:pPr>
+    </w:p>
+    <w:p>
+      <w:pPr>
+        <w:pStyle w:val="Heading1"/>
+        <w:rPr>
+          <w:lang w:val="en-US" w:eastAsia="ko-KR"/>
+        </w:rPr>
+      </w:pPr>
+      <w:r>
+        <w:rPr>
+          <w:lang w:val="en-US" w:eastAsia="ko-KR"/>
+        </w:rPr>
+        <w:lastRenderedPageBreak/>
+        <w:t>External data</w:t>
+      </w:r>
+    </w:p>
+    <w:p>
+      <w:pPr>
+        <w:rPr>
+          <w:lang w:val="en-US" w:eastAsia="ko-KR"/>
+        </w:rPr>
+      </w:pPr>
+      <w:r>
+        <w:rPr>
+          <w:lang w:val="en-US" w:eastAsia="ko-KR"/>
+        </w:rPr>
+        <w:t>Do be able to add new drinks and ingredients to the application we have chosen to use remote MySQL server to store the main drink database onto. The data is then synced to the application during the start.  </w:t>
+      </w:r>
+    </w:p>
+    <w:p>
+      <w:pPr>
+        <w:rPr>
+          <w:lang w:val="en-US" w:eastAsia="ko-KR"/>
+        </w:rPr>
+      </w:pPr>
+      <w:r>
+        <w:rPr>
+          <w:lang w:val="en-US" w:eastAsia="ko-KR"/>
+        </w:rPr>
+        <w:t>The SQL server contains two tables, Ingredient and Drink. All the drinks can be identified either by ID (Integer) or by the Name of the item. Both of these is unique.  </w:t>
+      </w:r>
+    </w:p>
+    <w:p>
+      <w:pPr>
+        <w:rPr>
+          <w:lang w:val="en-US" w:eastAsia="ko-KR"/>
+        </w:rPr>
+      </w:pPr>
+      <w:r>
+        <w:rPr>
+          <w:lang w:val="en-US" w:eastAsia="ko-KR"/>
+        </w:rPr>
+        <w:t>We chose not to implement a direct SQL connection to the MySQL because of the risk of SQL injections. Another good reason not to use SQL is that the application needs to interact directly with the SQL engine. Instead we use a JSON-data structure to send data.</w:t>
+      </w:r>
+    </w:p>
+    <w:p>
+      <w:pPr>
+        <w:rPr>
+          <w:sz w:val="21"/>
+          <w:szCs w:val="21"/>
+          <w:lang w:val="en-US" w:eastAsia="ko-KR"/>
+        </w:rPr>
+      </w:pPr>
+      <w:r>
+        <w:rPr>
+          <w:sz w:val="21"/>
+          <w:szCs w:val="21"/>
+          <w:lang w:val="en-US" w:eastAsia="ko-KR"/>
+        </w:rPr>
+        <w:t> </w:t>
+      </w:r>
+    </w:p>
+    <w:p>
+      <w:pPr>
+        <w:pStyle w:val="Heading1"/>
+        <w:rPr>
+          <w:lang w:val="en-US" w:eastAsia="ko-KR"/>
+        </w:rPr>
+      </w:pPr>
+      <w:r>
+        <w:rPr>
+          <w:lang w:val="en-US" w:eastAsia="ko-KR"/>
+        </w:rPr>
+        <w:t>The JSON-formatted data</w:t>
+      </w:r>
+    </w:p>
+    <w:p>
+      <w:pPr>
+        <w:rPr>
+          <w:lang w:val="en-US" w:eastAsia="ko-KR"/>
+        </w:rPr>
+      </w:pPr>
+      <w:r>
+        <w:rPr>
+          <w:lang w:val="en-US" w:eastAsia="ko-KR"/>
+        </w:rPr>
+        <w:t>We chose to use JSON because it is supported by Android and is widely used in application that gets data from external applications and data source. It is also human-readable which makes it easy to debug.</w:t>
+      </w:r>
+    </w:p>
+    <w:p>
+      <w:pPr>
+        <w:rPr>
+          <w:lang w:val="en-US" w:eastAsia="ko-KR"/>
+        </w:rPr>
+      </w:pPr>
+      <w:r>
+        <w:rPr>
+          <w:lang w:val="en-US" w:eastAsia="ko-KR"/>
+        </w:rPr>
+        <w:t>The JSON code is generated by PHP. The PHP quires the database and creates an array of the dataset. The array is then converted to JSON by the PHP command “</w:t>
+      </w:r>
+      <w:proofErr w:type="spellStart"/>
+      <w:r>
+        <w:rPr>
+          <w:lang w:val="en-US" w:eastAsia="ko-KR"/>
+        </w:rPr>
+        <w:t>json_</w:t>
+      </w:r>
+      <w:proofErr w:type="gramStart"/>
+      <w:r>
+        <w:rPr>
+          <w:lang w:val="en-US" w:eastAsia="ko-KR"/>
+        </w:rPr>
+        <w:t>encode</w:t>
+      </w:r>
+      <w:proofErr w:type="spellEnd"/>
+      <w:r>
+        <w:rPr>
+          <w:lang w:val="en-US" w:eastAsia="ko-KR"/>
+        </w:rPr>
+        <w:t>(</w:t>
+      </w:r>
+      <w:proofErr w:type="gramEnd"/>
+      <w:r>
+        <w:rPr>
+          <w:lang w:val="en-US" w:eastAsia="ko-KR"/>
+        </w:rPr>
+        <w:t>$array);”.</w:t>
+      </w:r>
+    </w:p>
+    <w:p>
+      <w:pPr>
+        <w:rPr>
+          <w:lang w:val="en-US" w:eastAsia="ko-KR"/>
+        </w:rPr>
+      </w:pPr>
+      <w:r>
+        <w:rPr>
+          <w:lang w:val="en-US" w:eastAsia="ko-KR"/>
+        </w:rPr>
+        <w:t>If the load on the SQL server increases by a growing dataset and more users we van cash the JSON page and eliminate unnecessary SQL quires.</w:t>
+      </w:r>
+    </w:p>
+    <w:p>
+      <w:pPr>
+        <w:rPr>
+          <w:lang w:val="en-US" w:eastAsia="ko-KR"/>
+        </w:rPr>
+      </w:pPr>
+      <w:r>
+        <w:rPr>
+          <w:lang w:val="en-US" w:eastAsia="ko-KR"/>
+        </w:rPr>
+        <w:t>We can also implement functions that checks if the data really has to be updated. In version 1.0 all the data gets sync when the applications start.</w:t>
+      </w:r>
+    </w:p>
+    <w:p>
+      <w:pPr>
+        <w:shd w:val="clear" w:color="auto" w:fill="FFFFFF"/>
+        <w:spacing w:after="0" w:line="240" w:lineRule="auto"/>
+        <w:rPr>
+          <w:rFonts w:ascii="Calibri" w:eastAsia="Times New Roman" w:hAnsi="Calibri" w:cs="Calibri"/>
+          <w:color w:val="222222"/>
+          <w:kern w:val="0"/>
+          <w:lang w:val="en-US" w:eastAsia="ko-KR"/>
+          <w14:ligatures w14:val="none"/>
+        </w:rPr>
+      </w:pPr>
+      <w:r>
+        <w:rPr>
+          <w:rFonts w:ascii="Calibri" w:eastAsia="Times New Roman" w:hAnsi="Calibri" w:cs="Calibri"/>
+          <w:color w:val="222222"/>
+          <w:kern w:val="0"/>
+          <w:lang w:val="en-US" w:eastAsia="ko-KR"/>
+          <w14:ligatures w14:val="none"/>
+        </w:rPr>
+        <w:t> </w:t>
+      </w:r>
+    </w:p>
+    <w:p>
+      <w:pPr>
+        <w:pStyle w:val="Heading1"/>
+        <w:rPr>
+          <w:lang w:val="en-US" w:eastAsia="ko-KR"/>
+        </w:rPr>
+      </w:pPr>
+      <w:r>
+        <w:rPr>
+          <w:lang w:val="en-US" w:eastAsia="ko-KR"/>
+        </w:rPr>
+        <w:t>Apache 2</w:t>
+      </w:r>
+    </w:p>
+    <w:p>
+      <w:pPr>
+        <w:rPr>
+          <w:lang w:val="en-US" w:eastAsia="ko-KR"/>
+        </w:rPr>
+      </w:pPr>
+      <w:r>
+        <w:rPr>
+          <w:lang w:val="en-US" w:eastAsia="ko-KR"/>
+        </w:rPr>
+        <w:t xml:space="preserve">The JsonParse.java class receives the JSON data is then echoed in to a HTML document. The class preforms </w:t>
+      </w:r>
+      <w:proofErr w:type="gramStart"/>
+      <w:r>
+        <w:rPr>
+          <w:lang w:val="en-US" w:eastAsia="ko-KR"/>
+        </w:rPr>
+        <w:t>a</w:t>
+      </w:r>
+      <w:proofErr w:type="gramEnd"/>
+      <w:r>
+        <w:rPr>
+          <w:lang w:val="en-US" w:eastAsia="ko-KR"/>
+        </w:rPr>
+        <w:t xml:space="preserve"> http-get and </w:t>
+      </w:r>
+      <w:proofErr w:type="spellStart"/>
+      <w:r>
+        <w:rPr>
+          <w:lang w:val="en-US" w:eastAsia="ko-KR"/>
+        </w:rPr>
+        <w:t>recvies</w:t>
+      </w:r>
+      <w:proofErr w:type="spellEnd"/>
+      <w:r>
+        <w:rPr>
+          <w:lang w:val="en-US" w:eastAsia="ko-KR"/>
+        </w:rPr>
+        <w:t xml:space="preserve"> the JSON in a text string. This text is then parsed with the JSON-reader and inserted in the </w:t>
+      </w:r>
+      <w:proofErr w:type="spellStart"/>
+      <w:r>
+        <w:rPr>
+          <w:lang w:val="en-US" w:eastAsia="ko-KR"/>
+        </w:rPr>
+        <w:t>SQlite</w:t>
+      </w:r>
+      <w:proofErr w:type="spellEnd"/>
+      <w:r>
+        <w:rPr>
+          <w:lang w:val="en-US" w:eastAsia="ko-KR"/>
+        </w:rPr>
+        <w:t xml:space="preserve"> database. </w:t>
+      </w:r>
+    </w:p>
+    <w:p>
+      <w:pPr>
+        <w:rPr>
+          <w:lang w:val="en-US"/>
+        </w:rPr>
+      </w:pPr>
     </w:p>
     <w:sectPr>
       <w:pgSz w:w="11906" w:h="16838"/>
@@ -230,6 +679,105 @@
     </w:sectPr>
   </w:body>
 </w:document>
+</file>
+
+<file path=word/numbering.xml><?xml version="1.0" encoding="utf-8"?>
+<w:numbering xmlns:wpc="http://schemas.microsoft.com/office/word/2010/wordprocessingCanvas" xmlns:mc="http://schemas.openxmlformats.org/markup-compatibility/2006" xmlns:o="urn:schemas-microsoft-com:office:office" xmlns:r="http://schemas.openxmlformats.org/officeDocument/2006/relationships" xmlns:m="http://schemas.openxmlformats.org/officeDocument/2006/math" xmlns:v="urn:schemas-microsoft-com:vml" xmlns:wp14="http://schemas.microsoft.com/office/word/2010/wordprocessingDrawing" xmlns:wp="http://schemas.openxmlformats.org/drawingml/2006/wordprocessingDrawing" xmlns:w10="urn:schemas-microsoft-com:office:word" xmlns:w="http://schemas.openxmlformats.org/wordprocessingml/2006/main" xmlns:w14="http://schemas.microsoft.com/office/word/2010/wordml" xmlns:w15="http://schemas.microsoft.com/office/word/2012/wordml" xmlns:wpg="http://schemas.microsoft.com/office/word/2010/wordprocessingGroup" xmlns:wpi="http://schemas.microsoft.com/office/word/2010/wordprocessingInk" xmlns:wne="http://schemas.microsoft.com/office/word/2006/wordml" xmlns:wps="http://schemas.microsoft.com/office/word/2010/wordprocessingShape" mc:Ignorable="w14 w15 wp14">
+  <w:abstractNum w:abstractNumId="0">
+    <w:nsid w:val="12171EC0"/>
+    <w:multiLevelType w:val="hybridMultilevel"/>
+    <w:tmpl w:val="6B46D3AC"/>
+    <w:lvl w:ilvl="0" w:tplc="E6888F1A">
+      <w:start w:val="1"/>
+      <w:numFmt w:val="decimal"/>
+      <w:lvlText w:val="%1."/>
+      <w:lvlJc w:val="left"/>
+      <w:pPr>
+        <w:ind w:left="720" w:hanging="360"/>
+      </w:pPr>
+      <w:rPr>
+        <w:rFonts w:asciiTheme="majorHAnsi" w:eastAsiaTheme="majorEastAsia" w:hAnsiTheme="majorHAnsi" w:cstheme="majorBidi" w:hint="default"/>
+        <w:color w:val="5B9BD5" w:themeColor="accent1"/>
+        <w:sz w:val="24"/>
+      </w:rPr>
+    </w:lvl>
+    <w:lvl w:ilvl="1" w:tplc="041D0019" w:tentative="1">
+      <w:start w:val="1"/>
+      <w:numFmt w:val="lowerLetter"/>
+      <w:lvlText w:val="%2."/>
+      <w:lvlJc w:val="left"/>
+      <w:pPr>
+        <w:ind w:left="1440" w:hanging="360"/>
+      </w:pPr>
+    </w:lvl>
+    <w:lvl w:ilvl="2" w:tplc="041D001B" w:tentative="1">
+      <w:start w:val="1"/>
+      <w:numFmt w:val="lowerRoman"/>
+      <w:lvlText w:val="%3."/>
+      <w:lvlJc w:val="right"/>
+      <w:pPr>
+        <w:ind w:left="2160" w:hanging="180"/>
+      </w:pPr>
+    </w:lvl>
+    <w:lvl w:ilvl="3" w:tplc="041D000F" w:tentative="1">
+      <w:start w:val="1"/>
+      <w:numFmt w:val="decimal"/>
+      <w:lvlText w:val="%4."/>
+      <w:lvlJc w:val="left"/>
+      <w:pPr>
+        <w:ind w:left="2880" w:hanging="360"/>
+      </w:pPr>
+    </w:lvl>
+    <w:lvl w:ilvl="4" w:tplc="041D0019" w:tentative="1">
+      <w:start w:val="1"/>
+      <w:numFmt w:val="lowerLetter"/>
+      <w:lvlText w:val="%5."/>
+      <w:lvlJc w:val="left"/>
+      <w:pPr>
+        <w:ind w:left="3600" w:hanging="360"/>
+      </w:pPr>
+    </w:lvl>
+    <w:lvl w:ilvl="5" w:tplc="041D001B" w:tentative="1">
+      <w:start w:val="1"/>
+      <w:numFmt w:val="lowerRoman"/>
+      <w:lvlText w:val="%6."/>
+      <w:lvlJc w:val="right"/>
+      <w:pPr>
+        <w:ind w:left="4320" w:hanging="180"/>
+      </w:pPr>
+    </w:lvl>
+    <w:lvl w:ilvl="6" w:tplc="041D000F" w:tentative="1">
+      <w:start w:val="1"/>
+      <w:numFmt w:val="decimal"/>
+      <w:lvlText w:val="%7."/>
+      <w:lvlJc w:val="left"/>
+      <w:pPr>
+        <w:ind w:left="5040" w:hanging="360"/>
+      </w:pPr>
+    </w:lvl>
+    <w:lvl w:ilvl="7" w:tplc="041D0019" w:tentative="1">
+      <w:start w:val="1"/>
+      <w:numFmt w:val="lowerLetter"/>
+      <w:lvlText w:val="%8."/>
+      <w:lvlJc w:val="left"/>
+      <w:pPr>
+        <w:ind w:left="5760" w:hanging="360"/>
+      </w:pPr>
+    </w:lvl>
+    <w:lvl w:ilvl="8" w:tplc="041D001B" w:tentative="1">
+      <w:start w:val="1"/>
+      <w:numFmt w:val="lowerRoman"/>
+      <w:lvlText w:val="%9."/>
+      <w:lvlJc w:val="right"/>
+      <w:pPr>
+        <w:ind w:left="6480" w:hanging="180"/>
+      </w:pPr>
+    </w:lvl>
+  </w:abstractNum>
+  <w:num w:numId="1">
+    <w:abstractNumId w:val="0"/>
+  </w:num>
+</w:numbering>
 </file>
 
 <file path=word/styles.xml><?xml version="1.0" encoding="utf-8"?>
@@ -628,6 +1176,27 @@
     <w:name w:val="Normal"/>
     <w:qFormat/>
   </w:style>
+  <w:style w:type="paragraph" w:styleId="Heading1">
+    <w:name w:val="heading 1"/>
+    <w:basedOn w:val="Normal"/>
+    <w:next w:val="Normal"/>
+    <w:link w:val="Heading1Char"/>
+    <w:uiPriority w:val="9"/>
+    <w:qFormat/>
+    <w:rsid w:val="00AA4584"/>
+    <w:pPr>
+      <w:keepNext/>
+      <w:keepLines/>
+      <w:spacing w:before="240" w:after="0"/>
+      <w:outlineLvl w:val="0"/>
+    </w:pPr>
+    <w:rPr>
+      <w:rFonts w:asciiTheme="majorHAnsi" w:eastAsiaTheme="majorEastAsia" w:hAnsiTheme="majorHAnsi" w:cstheme="majorBidi"/>
+      <w:color w:val="2E74B5" w:themeColor="accent1" w:themeShade="BF"/>
+      <w:sz w:val="32"/>
+      <w:szCs w:val="32"/>
+    </w:rPr>
+  </w:style>
   <w:style w:type="paragraph" w:styleId="Heading2">
     <w:name w:val="heading 2"/>
     <w:basedOn w:val="Normal"/>
@@ -648,6 +1217,28 @@
       <w:color w:val="2E74B5" w:themeColor="accent1" w:themeShade="BF"/>
       <w:sz w:val="26"/>
       <w:szCs w:val="26"/>
+    </w:rPr>
+  </w:style>
+  <w:style w:type="paragraph" w:styleId="Heading3">
+    <w:name w:val="heading 3"/>
+    <w:basedOn w:val="Normal"/>
+    <w:next w:val="Normal"/>
+    <w:link w:val="Heading3Char"/>
+    <w:uiPriority w:val="9"/>
+    <w:unhideWhenUsed/>
+    <w:qFormat/>
+    <w:rsid w:val="00AA4584"/>
+    <w:pPr>
+      <w:keepNext/>
+      <w:keepLines/>
+      <w:spacing w:before="160" w:after="0"/>
+      <w:outlineLvl w:val="2"/>
+    </w:pPr>
+    <w:rPr>
+      <w:rFonts w:asciiTheme="majorHAnsi" w:eastAsiaTheme="majorEastAsia" w:hAnsiTheme="majorHAnsi" w:cstheme="majorBidi"/>
+      <w:color w:val="5B9BD5" w:themeColor="accent1"/>
+      <w:sz w:val="24"/>
+      <w:szCs w:val="24"/>
     </w:rPr>
   </w:style>
   <w:style w:type="character" w:default="1" w:styleId="DefaultParagraphFont">
@@ -725,6 +1316,54 @@
       <w:sz w:val="26"/>
       <w:szCs w:val="26"/>
     </w:rPr>
+  </w:style>
+  <w:style w:type="character" w:customStyle="1" w:styleId="Heading1Char">
+    <w:name w:val="Heading 1 Char"/>
+    <w:basedOn w:val="DefaultParagraphFont"/>
+    <w:link w:val="Heading1"/>
+    <w:uiPriority w:val="9"/>
+    <w:rsid w:val="00AA4584"/>
+    <w:rPr>
+      <w:rFonts w:asciiTheme="majorHAnsi" w:eastAsiaTheme="majorEastAsia" w:hAnsiTheme="majorHAnsi" w:cstheme="majorBidi"/>
+      <w:color w:val="2E74B5" w:themeColor="accent1" w:themeShade="BF"/>
+      <w:sz w:val="32"/>
+      <w:szCs w:val="32"/>
+    </w:rPr>
+  </w:style>
+  <w:style w:type="character" w:styleId="Hyperlink">
+    <w:name w:val="Hyperlink"/>
+    <w:basedOn w:val="DefaultParagraphFont"/>
+    <w:uiPriority w:val="99"/>
+    <w:unhideWhenUsed/>
+    <w:rsid w:val="00AA4584"/>
+    <w:rPr>
+      <w:color w:val="0563C1" w:themeColor="hyperlink"/>
+      <w:u w:val="single"/>
+    </w:rPr>
+  </w:style>
+  <w:style w:type="character" w:customStyle="1" w:styleId="Heading3Char">
+    <w:name w:val="Heading 3 Char"/>
+    <w:basedOn w:val="DefaultParagraphFont"/>
+    <w:link w:val="Heading3"/>
+    <w:uiPriority w:val="9"/>
+    <w:rsid w:val="00AA4584"/>
+    <w:rPr>
+      <w:rFonts w:asciiTheme="majorHAnsi" w:eastAsiaTheme="majorEastAsia" w:hAnsiTheme="majorHAnsi" w:cstheme="majorBidi"/>
+      <w:color w:val="5B9BD5" w:themeColor="accent1"/>
+      <w:sz w:val="24"/>
+      <w:szCs w:val="24"/>
+    </w:rPr>
+  </w:style>
+  <w:style w:type="paragraph" w:styleId="ListParagraph">
+    <w:name w:val="List Paragraph"/>
+    <w:basedOn w:val="Normal"/>
+    <w:uiPriority w:val="34"/>
+    <w:qFormat/>
+    <w:rsid w:val="00AA4584"/>
+    <w:pPr>
+      <w:ind w:left="720"/>
+      <w:contextualSpacing/>
+    </w:pPr>
   </w:style>
 </w:styles>
 </file>

</xml_diff>